<commit_message>
added the arrays image
</commit_message>
<xml_diff>
--- a/chapter-5/test/3-aliases.docx
+++ b/chapter-5/test/3-aliases.docx
@@ -10,8 +10,26 @@
           <w:numId w:val="6"/>
         </w:numPr>
       </w:pPr>
-      <w:r>
-        <w:t>Which of  the following expressions can be used to test whether two objects o1 and o2 are aliases to each other?</w:t>
+      <w:proofErr w:type="spellStart"/>
+      <w:r>
+        <w:t>p</w:t>
+      </w:r>
+      <w:bookmarkStart w:id="0" w:name="_GoBack"/>
+      <w:bookmarkEnd w:id="0"/>
+      <w:r>
+        <w:t>Which</w:t>
+      </w:r>
+      <w:proofErr w:type="spellEnd"/>
+      <w:r>
+        <w:t xml:space="preserve"> </w:t>
+      </w:r>
+      <w:proofErr w:type="gramStart"/>
+      <w:r>
+        <w:t>of  the</w:t>
+      </w:r>
+      <w:proofErr w:type="gramEnd"/>
+      <w:r>
+        <w:t xml:space="preserve"> following expressions can be used to test whether two objects o1 and o2 are aliases to each other?</w:t>
       </w:r>
     </w:p>
     <w:p>
@@ -35,7 +53,15 @@
         </w:numPr>
       </w:pPr>
       <w:r>
-        <w:t>o1.equals(o2)</w:t>
+        <w:t>o</w:t>
+      </w:r>
+      <w:proofErr w:type="gramStart"/>
+      <w:r>
+        <w:t>1.equals</w:t>
+      </w:r>
+      <w:proofErr w:type="gramEnd"/>
+      <w:r>
+        <w:t>(o2)</w:t>
       </w:r>
     </w:p>
     <w:p>
@@ -47,10 +73,18 @@
         </w:numPr>
       </w:pPr>
       <w:r>
-        <w:t>o2.e</w:t>
-      </w:r>
-      <w:r>
-        <w:t>quals(o1)</w:t>
+        <w:t>o</w:t>
+      </w:r>
+      <w:proofErr w:type="gramStart"/>
+      <w:r>
+        <w:t>2.e</w:t>
+      </w:r>
+      <w:r>
+        <w:t>quals</w:t>
+      </w:r>
+      <w:proofErr w:type="gramEnd"/>
+      <w:r>
+        <w:t>(o1)</w:t>
       </w:r>
     </w:p>
     <w:p>
@@ -62,7 +96,15 @@
         </w:numPr>
       </w:pPr>
       <w:r>
-        <w:t>o1.compareTo(o2) ==0</w:t>
+        <w:t>o</w:t>
+      </w:r>
+      <w:proofErr w:type="gramStart"/>
+      <w:r>
+        <w:t>1.compareTo</w:t>
+      </w:r>
+      <w:proofErr w:type="gramEnd"/>
+      <w:r>
+        <w:t>(o2) ==0</w:t>
       </w:r>
       <w:r>
         <w:t>;</w:t>
@@ -92,7 +134,15 @@
         <w:ind w:left="1440"/>
       </w:pPr>
       <w:r>
-        <w:t>String s1 =”Scooby”;</w:t>
+        <w:t xml:space="preserve">String s1 </w:t>
+      </w:r>
+      <w:proofErr w:type="gramStart"/>
+      <w:r>
+        <w:t>=”Scooby</w:t>
+      </w:r>
+      <w:proofErr w:type="gramEnd"/>
+      <w:r>
+        <w:t>”;</w:t>
       </w:r>
     </w:p>
     <w:p>
@@ -101,7 +151,15 @@
         <w:ind w:left="1440"/>
       </w:pPr>
       <w:r>
-        <w:t>String s2 =”Scooby”;</w:t>
+        <w:t xml:space="preserve">String s2 </w:t>
+      </w:r>
+      <w:proofErr w:type="gramStart"/>
+      <w:r>
+        <w:t>=”Scooby</w:t>
+      </w:r>
+      <w:proofErr w:type="gramEnd"/>
+      <w:r>
+        <w:t>”;</w:t>
       </w:r>
     </w:p>
     <w:p>
@@ -116,8 +174,13 @@
     <w:p>
       <w:r>
         <w:tab/>
-        <w:t>Which of the following statements are true ?</w:t>
-      </w:r>
+        <w:t xml:space="preserve">Which of the following statements are </w:t>
+      </w:r>
+      <w:proofErr w:type="gramStart"/>
+      <w:r>
+        <w:t>true ?</w:t>
+      </w:r>
+      <w:proofErr w:type="gramEnd"/>
     </w:p>
     <w:p>
       <w:pPr>
@@ -152,7 +215,15 @@
         </w:numPr>
       </w:pPr>
       <w:r>
-        <w:t>s1.equals(s2) is true</w:t>
+        <w:t>s</w:t>
+      </w:r>
+      <w:proofErr w:type="gramStart"/>
+      <w:r>
+        <w:t>1.equals</w:t>
+      </w:r>
+      <w:proofErr w:type="gramEnd"/>
+      <w:r>
+        <w:t>(s2) is true</w:t>
       </w:r>
     </w:p>
     <w:p>
@@ -195,7 +266,27 @@
           <w:sz w:val="24"/>
           <w:szCs w:val="24"/>
         </w:rPr>
-        <w:t xml:space="preserve">Integer integer1  = </w:t>
+        <w:t>Integer integer</w:t>
+      </w:r>
+      <w:proofErr w:type="gramStart"/>
+      <w:r>
+        <w:rPr>
+          <w:rFonts w:ascii="Menlo" w:hAnsi="Menlo" w:cs="Menlo"/>
+          <w:color w:val="000000"/>
+          <w:sz w:val="24"/>
+          <w:szCs w:val="24"/>
+        </w:rPr>
+        <w:t>1  =</w:t>
+      </w:r>
+      <w:proofErr w:type="gramEnd"/>
+      <w:r>
+        <w:rPr>
+          <w:rFonts w:ascii="Menlo" w:hAnsi="Menlo" w:cs="Menlo"/>
+          <w:color w:val="000000"/>
+          <w:sz w:val="24"/>
+          <w:szCs w:val="24"/>
+        </w:rPr>
+        <w:t xml:space="preserve"> </w:t>
       </w:r>
       <w:r>
         <w:rPr>
@@ -319,6 +410,7 @@
         </w:rPr>
         <w:tab/>
       </w:r>
+      <w:proofErr w:type="spellStart"/>
       <w:r>
         <w:rPr>
           <w:rFonts w:ascii="Menlo" w:hAnsi="Menlo" w:cs="Menlo"/>
@@ -348,7 +440,17 @@
           <w:sz w:val="24"/>
           <w:szCs w:val="24"/>
         </w:rPr>
-        <w:t>.println(integer1==integer2);</w:t>
+        <w:t>.println</w:t>
+      </w:r>
+      <w:proofErr w:type="spellEnd"/>
+      <w:r>
+        <w:rPr>
+          <w:rFonts w:ascii="Menlo" w:hAnsi="Menlo" w:cs="Menlo"/>
+          <w:color w:val="000000"/>
+          <w:sz w:val="24"/>
+          <w:szCs w:val="24"/>
+        </w:rPr>
+        <w:t>(integer1==integer2);</w:t>
       </w:r>
     </w:p>
     <w:p>
@@ -402,8 +504,19 @@
           <w:sz w:val="24"/>
           <w:szCs w:val="24"/>
         </w:rPr>
-        <w:t xml:space="preserve"> code ?</w:t>
-      </w:r>
+        <w:t xml:space="preserve"> </w:t>
+      </w:r>
+      <w:proofErr w:type="gramStart"/>
+      <w:r>
+        <w:rPr>
+          <w:rFonts w:ascii="Menlo" w:hAnsi="Menlo" w:cs="Menlo"/>
+          <w:color w:val="000000"/>
+          <w:sz w:val="24"/>
+          <w:szCs w:val="24"/>
+        </w:rPr>
+        <w:t>code ?</w:t>
+      </w:r>
+      <w:proofErr w:type="gramEnd"/>
     </w:p>
     <w:p>
       <w:pPr>
@@ -457,6 +570,7 @@
         </w:rPr>
         <w:tab/>
       </w:r>
+      <w:proofErr w:type="spellStart"/>
       <w:r>
         <w:rPr>
           <w:rFonts w:ascii="Menlo" w:hAnsi="Menlo" w:cs="Menlo"/>
@@ -486,7 +600,17 @@
           <w:sz w:val="24"/>
           <w:szCs w:val="24"/>
         </w:rPr>
-        <w:t>.println(integer1.equals(integer2));</w:t>
+        <w:t>.println</w:t>
+      </w:r>
+      <w:proofErr w:type="spellEnd"/>
+      <w:r>
+        <w:rPr>
+          <w:rFonts w:ascii="Menlo" w:hAnsi="Menlo" w:cs="Menlo"/>
+          <w:color w:val="000000"/>
+          <w:sz w:val="24"/>
+          <w:szCs w:val="24"/>
+        </w:rPr>
+        <w:t>(integer1.equals(integer2));</w:t>
       </w:r>
     </w:p>
     <w:p/>
@@ -521,6 +645,7 @@
         </w:rPr>
         <w:t xml:space="preserve">above </w:t>
       </w:r>
+      <w:proofErr w:type="gramStart"/>
       <w:r>
         <w:rPr>
           <w:rFonts w:ascii="Menlo" w:hAnsi="Menlo" w:cs="Menlo"/>
@@ -530,6 +655,7 @@
         </w:rPr>
         <w:t>code ?</w:t>
       </w:r>
+      <w:proofErr w:type="gramEnd"/>
     </w:p>
     <w:p>
       <w:pPr>
@@ -592,14 +718,25 @@
         </w:rPr>
         <w:t xml:space="preserve">public class </w:t>
       </w:r>
-      <w:r>
-        <w:rPr>
-          <w:rFonts w:ascii="Menlo" w:hAnsi="Menlo" w:cs="Menlo"/>
-          <w:color w:val="000000"/>
-          <w:sz w:val="24"/>
-          <w:szCs w:val="24"/>
-        </w:rPr>
-        <w:t>AliasTest {</w:t>
+      <w:proofErr w:type="spellStart"/>
+      <w:r>
+        <w:rPr>
+          <w:rFonts w:ascii="Menlo" w:hAnsi="Menlo" w:cs="Menlo"/>
+          <w:color w:val="000000"/>
+          <w:sz w:val="24"/>
+          <w:szCs w:val="24"/>
+        </w:rPr>
+        <w:t>AliasTest</w:t>
+      </w:r>
+      <w:proofErr w:type="spellEnd"/>
+      <w:r>
+        <w:rPr>
+          <w:rFonts w:ascii="Menlo" w:hAnsi="Menlo" w:cs="Menlo"/>
+          <w:color w:val="000000"/>
+          <w:sz w:val="24"/>
+          <w:szCs w:val="24"/>
+        </w:rPr>
+        <w:t xml:space="preserve"> {</w:t>
       </w:r>
       <w:r>
         <w:rPr>
@@ -629,7 +766,31 @@
           <w:sz w:val="24"/>
           <w:szCs w:val="24"/>
         </w:rPr>
-        <w:t xml:space="preserve">private int </w:t>
+        <w:t xml:space="preserve">private </w:t>
+      </w:r>
+      <w:proofErr w:type="spellStart"/>
+      <w:r>
+        <w:rPr>
+          <w:rFonts w:ascii="Menlo" w:hAnsi="Menlo" w:cs="Menlo"/>
+          <w:b/>
+          <w:bCs/>
+          <w:color w:val="000080"/>
+          <w:sz w:val="24"/>
+          <w:szCs w:val="24"/>
+        </w:rPr>
+        <w:t>int</w:t>
+      </w:r>
+      <w:proofErr w:type="spellEnd"/>
+      <w:r>
+        <w:rPr>
+          <w:rFonts w:ascii="Menlo" w:hAnsi="Menlo" w:cs="Menlo"/>
+          <w:b/>
+          <w:bCs/>
+          <w:color w:val="000080"/>
+          <w:sz w:val="24"/>
+          <w:szCs w:val="24"/>
+        </w:rPr>
+        <w:t xml:space="preserve"> </w:t>
       </w:r>
       <w:r>
         <w:rPr>
@@ -681,15 +842,29 @@
         </w:rPr>
         <w:t xml:space="preserve">public </w:t>
       </w:r>
-      <w:r>
-        <w:rPr>
-          <w:rFonts w:ascii="Menlo" w:hAnsi="Menlo" w:cs="Menlo"/>
-          <w:color w:val="000000"/>
-          <w:sz w:val="24"/>
-          <w:szCs w:val="24"/>
-        </w:rPr>
-        <w:t>AliasTest(</w:t>
-      </w:r>
+      <w:proofErr w:type="spellStart"/>
+      <w:proofErr w:type="gramStart"/>
+      <w:r>
+        <w:rPr>
+          <w:rFonts w:ascii="Menlo" w:hAnsi="Menlo" w:cs="Menlo"/>
+          <w:color w:val="000000"/>
+          <w:sz w:val="24"/>
+          <w:szCs w:val="24"/>
+        </w:rPr>
+        <w:t>AliasTest</w:t>
+      </w:r>
+      <w:proofErr w:type="spellEnd"/>
+      <w:r>
+        <w:rPr>
+          <w:rFonts w:ascii="Menlo" w:hAnsi="Menlo" w:cs="Menlo"/>
+          <w:color w:val="000000"/>
+          <w:sz w:val="24"/>
+          <w:szCs w:val="24"/>
+        </w:rPr>
+        <w:t>(</w:t>
+      </w:r>
+      <w:proofErr w:type="spellStart"/>
+      <w:proofErr w:type="gramEnd"/>
       <w:r>
         <w:rPr>
           <w:rFonts w:ascii="Menlo" w:hAnsi="Menlo" w:cs="Menlo"/>
@@ -699,27 +874,9 @@
           <w:sz w:val="24"/>
           <w:szCs w:val="24"/>
         </w:rPr>
-        <w:t xml:space="preserve">int </w:t>
-      </w:r>
-      <w:r>
-        <w:rPr>
-          <w:rFonts w:ascii="Menlo" w:hAnsi="Menlo" w:cs="Menlo"/>
-          <w:color w:val="000000"/>
-          <w:sz w:val="24"/>
-          <w:szCs w:val="24"/>
-        </w:rPr>
-        <w:t>number) {</w:t>
-      </w:r>
-      <w:r>
-        <w:rPr>
-          <w:rFonts w:ascii="Menlo" w:hAnsi="Menlo" w:cs="Menlo"/>
-          <w:color w:val="000000"/>
-          <w:sz w:val="24"/>
-          <w:szCs w:val="24"/>
-        </w:rPr>
-        <w:br/>
-        <w:t xml:space="preserve">        </w:t>
-      </w:r>
+        <w:t>int</w:t>
+      </w:r>
+      <w:proofErr w:type="spellEnd"/>
       <w:r>
         <w:rPr>
           <w:rFonts w:ascii="Menlo" w:hAnsi="Menlo" w:cs="Menlo"/>
@@ -729,6 +886,37 @@
           <w:sz w:val="24"/>
           <w:szCs w:val="24"/>
         </w:rPr>
+        <w:t xml:space="preserve"> </w:t>
+      </w:r>
+      <w:r>
+        <w:rPr>
+          <w:rFonts w:ascii="Menlo" w:hAnsi="Menlo" w:cs="Menlo"/>
+          <w:color w:val="000000"/>
+          <w:sz w:val="24"/>
+          <w:szCs w:val="24"/>
+        </w:rPr>
+        <w:t>number) {</w:t>
+      </w:r>
+      <w:r>
+        <w:rPr>
+          <w:rFonts w:ascii="Menlo" w:hAnsi="Menlo" w:cs="Menlo"/>
+          <w:color w:val="000000"/>
+          <w:sz w:val="24"/>
+          <w:szCs w:val="24"/>
+        </w:rPr>
+        <w:br/>
+        <w:t xml:space="preserve">        </w:t>
+      </w:r>
+      <w:proofErr w:type="spellStart"/>
+      <w:r>
+        <w:rPr>
+          <w:rFonts w:ascii="Menlo" w:hAnsi="Menlo" w:cs="Menlo"/>
+          <w:b/>
+          <w:bCs/>
+          <w:color w:val="000080"/>
+          <w:sz w:val="24"/>
+          <w:szCs w:val="24"/>
+        </w:rPr>
         <w:t>this</w:t>
       </w:r>
       <w:r>
@@ -749,7 +937,19 @@
           <w:sz w:val="24"/>
           <w:szCs w:val="24"/>
         </w:rPr>
-        <w:t xml:space="preserve">number </w:t>
+        <w:t>number</w:t>
+      </w:r>
+      <w:proofErr w:type="spellEnd"/>
+      <w:r>
+        <w:rPr>
+          <w:rFonts w:ascii="Menlo" w:hAnsi="Menlo" w:cs="Menlo"/>
+          <w:b/>
+          <w:bCs/>
+          <w:color w:val="660E7A"/>
+          <w:sz w:val="24"/>
+          <w:szCs w:val="24"/>
+        </w:rPr>
+        <w:t xml:space="preserve"> </w:t>
       </w:r>
       <w:r>
         <w:rPr>
@@ -807,7 +1007,27 @@
           <w:sz w:val="24"/>
           <w:szCs w:val="24"/>
         </w:rPr>
-        <w:t>main(String[] args) {</w:t>
+        <w:t xml:space="preserve">main(String[] </w:t>
+      </w:r>
+      <w:proofErr w:type="spellStart"/>
+      <w:r>
+        <w:rPr>
+          <w:rFonts w:ascii="Menlo" w:hAnsi="Menlo" w:cs="Menlo"/>
+          <w:color w:val="000000"/>
+          <w:sz w:val="24"/>
+          <w:szCs w:val="24"/>
+        </w:rPr>
+        <w:t>args</w:t>
+      </w:r>
+      <w:proofErr w:type="spellEnd"/>
+      <w:r>
+        <w:rPr>
+          <w:rFonts w:ascii="Menlo" w:hAnsi="Menlo" w:cs="Menlo"/>
+          <w:color w:val="000000"/>
+          <w:sz w:val="24"/>
+          <w:szCs w:val="24"/>
+        </w:rPr>
+        <w:t>) {</w:t>
       </w:r>
       <w:r>
         <w:rPr>
@@ -826,7 +1046,27 @@
           <w:szCs w:val="24"/>
         </w:rPr>
         <w:br/>
-        <w:t xml:space="preserve">        AliasTest aliasTest1 = </w:t>
+        <w:t xml:space="preserve">        </w:t>
+      </w:r>
+      <w:proofErr w:type="spellStart"/>
+      <w:r>
+        <w:rPr>
+          <w:rFonts w:ascii="Menlo" w:hAnsi="Menlo" w:cs="Menlo"/>
+          <w:color w:val="000000"/>
+          <w:sz w:val="24"/>
+          <w:szCs w:val="24"/>
+        </w:rPr>
+        <w:t>AliasTest</w:t>
+      </w:r>
+      <w:proofErr w:type="spellEnd"/>
+      <w:r>
+        <w:rPr>
+          <w:rFonts w:ascii="Menlo" w:hAnsi="Menlo" w:cs="Menlo"/>
+          <w:color w:val="000000"/>
+          <w:sz w:val="24"/>
+          <w:szCs w:val="24"/>
+        </w:rPr>
+        <w:t xml:space="preserve"> aliasTest1 = </w:t>
       </w:r>
       <w:r>
         <w:rPr>
@@ -839,14 +1079,25 @@
         </w:rPr>
         <w:t xml:space="preserve">new </w:t>
       </w:r>
-      <w:r>
-        <w:rPr>
-          <w:rFonts w:ascii="Menlo" w:hAnsi="Menlo" w:cs="Menlo"/>
-          <w:color w:val="000000"/>
-          <w:sz w:val="24"/>
-          <w:szCs w:val="24"/>
-        </w:rPr>
-        <w:t>AliasTest(</w:t>
+      <w:proofErr w:type="spellStart"/>
+      <w:r>
+        <w:rPr>
+          <w:rFonts w:ascii="Menlo" w:hAnsi="Menlo" w:cs="Menlo"/>
+          <w:color w:val="000000"/>
+          <w:sz w:val="24"/>
+          <w:szCs w:val="24"/>
+        </w:rPr>
+        <w:t>AliasTest</w:t>
+      </w:r>
+      <w:proofErr w:type="spellEnd"/>
+      <w:r>
+        <w:rPr>
+          <w:rFonts w:ascii="Menlo" w:hAnsi="Menlo" w:cs="Menlo"/>
+          <w:color w:val="000000"/>
+          <w:sz w:val="24"/>
+          <w:szCs w:val="24"/>
+        </w:rPr>
+        <w:t>(</w:t>
       </w:r>
       <w:r>
         <w:rPr>
@@ -874,7 +1125,27 @@
           <w:szCs w:val="24"/>
         </w:rPr>
         <w:br/>
-        <w:t xml:space="preserve">        AliasTest aliasTest2 = </w:t>
+        <w:t xml:space="preserve">        </w:t>
+      </w:r>
+      <w:proofErr w:type="spellStart"/>
+      <w:r>
+        <w:rPr>
+          <w:rFonts w:ascii="Menlo" w:hAnsi="Menlo" w:cs="Menlo"/>
+          <w:color w:val="000000"/>
+          <w:sz w:val="24"/>
+          <w:szCs w:val="24"/>
+        </w:rPr>
+        <w:t>AliasTest</w:t>
+      </w:r>
+      <w:proofErr w:type="spellEnd"/>
+      <w:r>
+        <w:rPr>
+          <w:rFonts w:ascii="Menlo" w:hAnsi="Menlo" w:cs="Menlo"/>
+          <w:color w:val="000000"/>
+          <w:sz w:val="24"/>
+          <w:szCs w:val="24"/>
+        </w:rPr>
+        <w:t xml:space="preserve"> aliasTest2 = </w:t>
       </w:r>
       <w:r>
         <w:rPr>
@@ -887,14 +1158,25 @@
         </w:rPr>
         <w:t xml:space="preserve">new </w:t>
       </w:r>
-      <w:r>
-        <w:rPr>
-          <w:rFonts w:ascii="Menlo" w:hAnsi="Menlo" w:cs="Menlo"/>
-          <w:color w:val="000000"/>
-          <w:sz w:val="24"/>
-          <w:szCs w:val="24"/>
-        </w:rPr>
-        <w:t>AliasTest(</w:t>
+      <w:proofErr w:type="spellStart"/>
+      <w:r>
+        <w:rPr>
+          <w:rFonts w:ascii="Menlo" w:hAnsi="Menlo" w:cs="Menlo"/>
+          <w:color w:val="000000"/>
+          <w:sz w:val="24"/>
+          <w:szCs w:val="24"/>
+        </w:rPr>
+        <w:t>AliasTest</w:t>
+      </w:r>
+      <w:proofErr w:type="spellEnd"/>
+      <w:r>
+        <w:rPr>
+          <w:rFonts w:ascii="Menlo" w:hAnsi="Menlo" w:cs="Menlo"/>
+          <w:color w:val="000000"/>
+          <w:sz w:val="24"/>
+          <w:szCs w:val="24"/>
+        </w:rPr>
+        <w:t>(</w:t>
       </w:r>
       <w:r>
         <w:rPr>
@@ -993,8 +1275,19 @@
           <w:sz w:val="24"/>
           <w:szCs w:val="24"/>
         </w:rPr>
-        <w:t>What is the output of the below code ?</w:t>
-      </w:r>
+        <w:t xml:space="preserve">What is the output of the below </w:t>
+      </w:r>
+      <w:proofErr w:type="gramStart"/>
+      <w:r>
+        <w:rPr>
+          <w:rFonts w:ascii="Menlo" w:hAnsi="Menlo" w:cs="Menlo"/>
+          <w:color w:val="000000"/>
+          <w:sz w:val="24"/>
+          <w:szCs w:val="24"/>
+        </w:rPr>
+        <w:t>code ?</w:t>
+      </w:r>
+      <w:proofErr w:type="gramEnd"/>
     </w:p>
     <w:p>
       <w:pPr>
@@ -1046,7 +1339,17 @@
           <w:sz w:val="24"/>
           <w:szCs w:val="24"/>
         </w:rPr>
-        <w:t xml:space="preserve"> System.</w:t>
+        <w:t xml:space="preserve"> </w:t>
+      </w:r>
+      <w:proofErr w:type="spellStart"/>
+      <w:r>
+        <w:rPr>
+          <w:rFonts w:ascii="Menlo" w:hAnsi="Menlo" w:cs="Menlo"/>
+          <w:color w:val="000000"/>
+          <w:sz w:val="24"/>
+          <w:szCs w:val="24"/>
+        </w:rPr>
+        <w:t>System.</w:t>
       </w:r>
       <w:r>
         <w:rPr>
@@ -1068,7 +1371,17 @@
           <w:sz w:val="24"/>
           <w:szCs w:val="24"/>
         </w:rPr>
-        <w:t>.println(aliasTest1 == aliasTest2);</w:t>
+        <w:t>.println</w:t>
+      </w:r>
+      <w:proofErr w:type="spellEnd"/>
+      <w:r>
+        <w:rPr>
+          <w:rFonts w:ascii="Menlo" w:hAnsi="Menlo" w:cs="Menlo"/>
+          <w:color w:val="000000"/>
+          <w:sz w:val="24"/>
+          <w:szCs w:val="24"/>
+        </w:rPr>
+        <w:t>(aliasTest1 == aliasTest2);</w:t>
       </w:r>
     </w:p>
     <w:p>
@@ -1267,8 +1580,19 @@
           <w:sz w:val="24"/>
           <w:szCs w:val="24"/>
         </w:rPr>
-        <w:t>What is the output of the following code ?</w:t>
-      </w:r>
+        <w:t xml:space="preserve">What is the output of the following </w:t>
+      </w:r>
+      <w:proofErr w:type="gramStart"/>
+      <w:r>
+        <w:rPr>
+          <w:rFonts w:ascii="Menlo" w:hAnsi="Menlo" w:cs="Menlo"/>
+          <w:color w:val="000000"/>
+          <w:sz w:val="24"/>
+          <w:szCs w:val="24"/>
+        </w:rPr>
+        <w:t>code ?</w:t>
+      </w:r>
+      <w:proofErr w:type="gramEnd"/>
     </w:p>
     <w:p>
       <w:pPr>
@@ -1290,6 +1614,15 @@
           <w:szCs w:val="24"/>
         </w:rPr>
         <w:br/>
+      </w:r>
+      <w:proofErr w:type="spellStart"/>
+      <w:r>
+        <w:rPr>
+          <w:rFonts w:ascii="Menlo" w:hAnsi="Menlo" w:cs="Menlo"/>
+          <w:color w:val="000000"/>
+          <w:sz w:val="24"/>
+          <w:szCs w:val="24"/>
+        </w:rPr>
         <w:t>System.</w:t>
       </w:r>
       <w:r>
@@ -1312,7 +1645,17 @@
           <w:sz w:val="24"/>
           <w:szCs w:val="24"/>
         </w:rPr>
-        <w:t xml:space="preserve">.println(word1 + </w:t>
+        <w:t>.println</w:t>
+      </w:r>
+      <w:proofErr w:type="spellEnd"/>
+      <w:r>
+        <w:rPr>
+          <w:rFonts w:ascii="Menlo" w:hAnsi="Menlo" w:cs="Menlo"/>
+          <w:color w:val="000000"/>
+          <w:sz w:val="24"/>
+          <w:szCs w:val="24"/>
+        </w:rPr>
+        <w:t xml:space="preserve">(word1 + </w:t>
       </w:r>
       <w:r>
         <w:rPr>
@@ -1390,8 +1733,39 @@
           <w:sz w:val="24"/>
           <w:szCs w:val="24"/>
         </w:rPr>
-        <w:t>green green green</w:t>
-      </w:r>
+        <w:t xml:space="preserve">green </w:t>
+      </w:r>
+      <w:proofErr w:type="spellStart"/>
+      <w:r>
+        <w:rPr>
+          <w:rFonts w:ascii="Menlo" w:hAnsi="Menlo" w:cs="Menlo"/>
+          <w:color w:val="000000"/>
+          <w:sz w:val="24"/>
+          <w:szCs w:val="24"/>
+        </w:rPr>
+        <w:t>green</w:t>
+      </w:r>
+      <w:proofErr w:type="spellEnd"/>
+      <w:r>
+        <w:rPr>
+          <w:rFonts w:ascii="Menlo" w:hAnsi="Menlo" w:cs="Menlo"/>
+          <w:color w:val="000000"/>
+          <w:sz w:val="24"/>
+          <w:szCs w:val="24"/>
+        </w:rPr>
+        <w:t xml:space="preserve"> </w:t>
+      </w:r>
+      <w:proofErr w:type="spellStart"/>
+      <w:r>
+        <w:rPr>
+          <w:rFonts w:ascii="Menlo" w:hAnsi="Menlo" w:cs="Menlo"/>
+          <w:color w:val="000000"/>
+          <w:sz w:val="24"/>
+          <w:szCs w:val="24"/>
+        </w:rPr>
+        <w:t>green</w:t>
+      </w:r>
+      <w:proofErr w:type="spellEnd"/>
     </w:p>
     <w:p>
       <w:pPr>
@@ -1440,8 +1814,39 @@
           <w:sz w:val="24"/>
           <w:szCs w:val="24"/>
         </w:rPr>
-        <w:t>blue blue blue</w:t>
-      </w:r>
+        <w:t xml:space="preserve">blue </w:t>
+      </w:r>
+      <w:proofErr w:type="spellStart"/>
+      <w:r>
+        <w:rPr>
+          <w:rFonts w:ascii="Menlo" w:hAnsi="Menlo" w:cs="Menlo"/>
+          <w:color w:val="000000"/>
+          <w:sz w:val="24"/>
+          <w:szCs w:val="24"/>
+        </w:rPr>
+        <w:t>blue</w:t>
+      </w:r>
+      <w:proofErr w:type="spellEnd"/>
+      <w:r>
+        <w:rPr>
+          <w:rFonts w:ascii="Menlo" w:hAnsi="Menlo" w:cs="Menlo"/>
+          <w:color w:val="000000"/>
+          <w:sz w:val="24"/>
+          <w:szCs w:val="24"/>
+        </w:rPr>
+        <w:t xml:space="preserve"> </w:t>
+      </w:r>
+      <w:proofErr w:type="spellStart"/>
+      <w:r>
+        <w:rPr>
+          <w:rFonts w:ascii="Menlo" w:hAnsi="Menlo" w:cs="Menlo"/>
+          <w:color w:val="000000"/>
+          <w:sz w:val="24"/>
+          <w:szCs w:val="24"/>
+        </w:rPr>
+        <w:t>blue</w:t>
+      </w:r>
+      <w:proofErr w:type="spellEnd"/>
     </w:p>
     <w:p>
       <w:pPr>
@@ -1465,8 +1870,39 @@
           <w:sz w:val="24"/>
           <w:szCs w:val="24"/>
         </w:rPr>
-        <w:t>red red red</w:t>
-      </w:r>
+        <w:t xml:space="preserve">red </w:t>
+      </w:r>
+      <w:proofErr w:type="spellStart"/>
+      <w:r>
+        <w:rPr>
+          <w:rFonts w:ascii="Menlo" w:hAnsi="Menlo" w:cs="Menlo"/>
+          <w:color w:val="000000"/>
+          <w:sz w:val="24"/>
+          <w:szCs w:val="24"/>
+        </w:rPr>
+        <w:t>red</w:t>
+      </w:r>
+      <w:proofErr w:type="spellEnd"/>
+      <w:r>
+        <w:rPr>
+          <w:rFonts w:ascii="Menlo" w:hAnsi="Menlo" w:cs="Menlo"/>
+          <w:color w:val="000000"/>
+          <w:sz w:val="24"/>
+          <w:szCs w:val="24"/>
+        </w:rPr>
+        <w:t xml:space="preserve"> </w:t>
+      </w:r>
+      <w:proofErr w:type="spellStart"/>
+      <w:r>
+        <w:rPr>
+          <w:rFonts w:ascii="Menlo" w:hAnsi="Menlo" w:cs="Menlo"/>
+          <w:color w:val="000000"/>
+          <w:sz w:val="24"/>
+          <w:szCs w:val="24"/>
+        </w:rPr>
+        <w:t>red</w:t>
+      </w:r>
+      <w:proofErr w:type="spellEnd"/>
     </w:p>
     <w:p>
       <w:pPr>
@@ -1492,8 +1928,6 @@
         </w:rPr>
         <w:t>red green red</w:t>
       </w:r>
-      <w:bookmarkStart w:id="0" w:name="_GoBack"/>
-      <w:bookmarkEnd w:id="0"/>
     </w:p>
     <w:p>
       <w:pPr>

</xml_diff>